<commit_message>
Made PDF's of the Doc's
</commit_message>
<xml_diff>
--- a/src/docs/Features_SP.docx
+++ b/src/docs/Features_SP.docx
@@ -8,6 +8,8 @@
           <w:b/>
         </w:rPr>
       </w:pPr>
+      <w:bookmarkStart w:id="0" w:name="_GoBack"/>
+      <w:bookmarkEnd w:id="0"/>
       <w:r>
         <w:rPr>
           <w:b/>
@@ -290,6 +292,7 @@
     <w:p/>
     <w:p>
       <w:r>
+        <w:lastRenderedPageBreak/>
         <w:t>Shots on Target</w:t>
       </w:r>
       <w:r>
@@ -422,9 +425,8 @@
     <w:p/>
     <w:p/>
     <w:p>
-      <w:bookmarkStart w:id="0" w:name="_GoBack"/>
-      <w:bookmarkEnd w:id="0"/>
-      <w:r>
+      <w:r>
+        <w:lastRenderedPageBreak/>
         <w:t>Goal Attempts</w:t>
       </w:r>
       <w:r>
@@ -558,6 +560,7 @@
     <w:p/>
     <w:p>
       <w:r>
+        <w:lastRenderedPageBreak/>
         <w:t>Goal Kicks</w:t>
       </w:r>
       <w:r>
@@ -694,6 +697,7 @@
     <w:p/>
     <w:p>
       <w:r>
+        <w:lastRenderedPageBreak/>
         <w:t>Corner Kicks vs. Attacks</w:t>
       </w:r>
     </w:p>
@@ -824,6 +828,7 @@
     <w:p/>
     <w:p>
       <w:r>
+        <w:lastRenderedPageBreak/>
         <w:t>Ball Safe</w:t>
       </w:r>
       <w:r>
@@ -1098,6 +1103,7 @@
         <w:rPr>
           <w:noProof/>
         </w:rPr>
+        <w:lastRenderedPageBreak/>
         <w:drawing>
           <wp:inline distT="0" distB="0" distL="0" distR="0" wp14:anchorId="4F249DC8" wp14:editId="44E6AFC9">
             <wp:extent cx="5476875" cy="3229610"/>
@@ -1222,6 +1228,7 @@
         <w:rPr>
           <w:noProof/>
         </w:rPr>
+        <w:lastRenderedPageBreak/>
         <w:drawing>
           <wp:inline distT="0" distB="0" distL="0" distR="0" wp14:anchorId="4F7B1521" wp14:editId="6731191E">
             <wp:extent cx="5476875" cy="3249295"/>
@@ -1346,6 +1353,7 @@
         <w:rPr>
           <w:noProof/>
         </w:rPr>
+        <w:lastRenderedPageBreak/>
         <w:drawing>
           <wp:inline distT="0" distB="0" distL="0" distR="0" wp14:anchorId="0C56C82D" wp14:editId="7FC4B465">
             <wp:extent cx="5476875" cy="3249295"/>

</xml_diff>